<commit_message>
final version of this project
</commit_message>
<xml_diff>
--- a/sprawozdanie_proj2.docx
+++ b/sprawozdanie_proj2.docx
@@ -2601,64 +2601,51 @@
     <w:p>
       <w:pPr>
         <w:rPr>
-          <w:sz w:val="28"/>
-          <w:szCs w:val="28"/>
-        </w:rPr>
-      </w:pPr>
-      <w:r>
-        <w:rPr>
-          <w:rStyle w:val="Pogrubienie"/>
-          <w:b w:val="0"/>
-          <w:sz w:val="28"/>
-          <w:szCs w:val="28"/>
-        </w:rPr>
-        <w:t>Powyższe dwa wykresy przedstawiają zależność między normą residuum a liczbą iteracji dla danego układu równań</w:t>
-      </w:r>
-      <w:r>
-        <w:rPr>
-          <w:rStyle w:val="Pogrubienie"/>
-          <w:sz w:val="28"/>
-          <w:szCs w:val="28"/>
-        </w:rPr>
-        <w:t>.</w:t>
-      </w:r>
-      <w:r>
-        <w:rPr>
-          <w:sz w:val="28"/>
-          <w:szCs w:val="28"/>
-        </w:rPr>
-        <w:t xml:space="preserve"> Metoda Jacobiego osiągnęła założoną dokładność po 21 iteracjach, natomiast metoda Gaussa-Seidla wymagała jedynie 14 iteracji. Obie metody wykazują zbieżność wykładniczą, co potwierdza liniowy przebieg wykresów w skali logarytmicznej. W analizowanym przypadku metoda Gaussa-Seidla okazała się korzystniejsza pod względem szybkości zbieżności</w:t>
-      </w:r>
-      <w:r>
-        <w:rPr>
-          <w:sz w:val="28"/>
-          <w:szCs w:val="28"/>
-        </w:rPr>
-        <w:t xml:space="preserve">. Wynika to z faktu, że metoda ta podczas każdej iteracji natychmiast wykorzystuje najnowsze obliczone wartości elementów wektora </w:t>
-      </w:r>
-      <m:oMath>
-        <m:r>
-          <w:rPr>
-            <w:rStyle w:val="katex-mathml"/>
-            <w:rFonts w:ascii="Cambria Math" w:hAnsi="Cambria Math"/>
-            <w:sz w:val="28"/>
-            <w:szCs w:val="28"/>
-          </w:rPr>
-          <m:t>x</m:t>
-        </m:r>
-      </m:oMath>
-      <w:r>
-        <w:rPr>
-          <w:sz w:val="28"/>
-          <w:szCs w:val="28"/>
-        </w:rPr>
-        <w:t>, podczas gdy metoda Jacobiego bazuje wyłącznie na danych z poprzedniego kroku.</w:t>
-      </w:r>
-    </w:p>
-    <w:p>
-      <w:r>
-        <w:rPr>
+          <w:rFonts w:cstheme="minorHAnsi"/>
+          <w:sz w:val="24"/>
+          <w:szCs w:val="24"/>
+        </w:rPr>
+      </w:pPr>
+      <w:r>
+        <w:rPr>
+          <w:rFonts w:cstheme="minorHAnsi"/>
+          <w:sz w:val="24"/>
+          <w:szCs w:val="24"/>
+        </w:rPr>
+        <w:t xml:space="preserve">Powyższe dwa wykresy przedstawiają zależność między normą residuum a liczbą iteracji dla danego układu równań. Metoda Jacobiego osiągnęła założoną dokładność po 21 iteracjach, uzyskując czas działania 0.087 s. Z kolei metoda Gaussa-Seidla wymagała jedynie 14 iteracji, jednak czas jej działania był dłuższy i wyniósł 0.54 s. Obie metody wykazują zbieżność wykładniczą, co potwierdza liniowy charakter wykresów w skali logarytmicznej. Choć metoda Gaussa-Seidla charakteryzuje się szybszą zbieżnością w ujęciu liczby iteracji, w tym przypadku metoda Jacobiego okazała się korzystniejsza pod względem całkowitego czasu obliczeń. Różnica ta może wynikać z bardziej złożonych operacji wykonywanych w każdej iteracji metody Gaussa-Seidla, która na bieżąco wykorzystuje najnowsze wartości wektora </w:t>
+      </w:r>
+      <w:r>
+        <w:rPr>
+          <w:rStyle w:val="katex-mathml"/>
+          <w:rFonts w:cstheme="minorHAnsi"/>
+          <w:sz w:val="24"/>
+          <w:szCs w:val="24"/>
+        </w:rPr>
+        <w:t>xx</w:t>
+      </w:r>
+      <w:r>
+        <w:rPr>
+          <w:rStyle w:val="mord"/>
+          <w:rFonts w:cstheme="minorHAnsi"/>
+          <w:sz w:val="24"/>
+          <w:szCs w:val="24"/>
+        </w:rPr>
+        <w:t>x</w:t>
+      </w:r>
+      <w:r>
+        <w:rPr>
+          <w:rFonts w:cstheme="minorHAnsi"/>
+          <w:sz w:val="24"/>
+          <w:szCs w:val="24"/>
+        </w:rPr>
+        <w:t>, w przeciwieństwie do metody Jacobiego, która bazuje wyłącznie na wartościach z poprzedniej iteracji.</w:t>
+      </w:r>
+      <w:r>
+        <w:rPr>
+          <w:rFonts w:cstheme="minorHAnsi"/>
           <w:noProof/>
+          <w:sz w:val="24"/>
+          <w:szCs w:val="24"/>
           <w:lang w:eastAsia="pl-PL"/>
         </w:rPr>
         <w:drawing>
@@ -2908,24 +2895,48 @@
       </w:r>
     </w:p>
     <w:p>
+      <w:pPr>
+        <w:rPr>
+          <w:sz w:val="24"/>
+          <w:szCs w:val="24"/>
+        </w:rPr>
+      </w:pPr>
       <w:r>
         <w:rPr>
           <w:b/>
+          <w:sz w:val="24"/>
+          <w:szCs w:val="24"/>
         </w:rPr>
         <w:t>Dla metody LU:</w:t>
       </w:r>
     </w:p>
     <w:p>
-      <w:r>
+      <w:pPr>
+        <w:rPr>
+          <w:sz w:val="24"/>
+          <w:szCs w:val="24"/>
+        </w:rPr>
+      </w:pPr>
+      <w:r>
+        <w:rPr>
+          <w:sz w:val="24"/>
+          <w:szCs w:val="24"/>
+        </w:rPr>
         <w:t xml:space="preserve">Jednakże dla tych samych macierzy metoda LU działa poprawnie i umożliwia wyznaczenie rozwiązania układu. Otrzymana norma residuum wynosi </w:t>
       </w:r>
       <w:r>
         <w:rPr>
           <w:rStyle w:val="katex-mathml"/>
+          <w:sz w:val="24"/>
+          <w:szCs w:val="24"/>
         </w:rPr>
         <w:t>6.96337680888519e-13</w:t>
       </w:r>
       <w:r>
+        <w:rPr>
+          <w:sz w:val="24"/>
+          <w:szCs w:val="24"/>
+        </w:rPr>
         <w:t>, co oznacza, że rozwiązanie jest bardzo dokładne. Wynik ten potwierdza, że metoda LU radzi sobie znacznie lepiej z układami trudnymi dla metod iteracyjnych, które w tym przypadku prowadziły do rozbieżności</w:t>
       </w:r>
     </w:p>
@@ -2939,7 +2950,6 @@
           <w:noProof/>
           <w:lang w:eastAsia="pl-PL"/>
         </w:rPr>
-        <w:lastRenderedPageBreak/>
         <w:drawing>
           <wp:anchor distT="0" distB="0" distL="114300" distR="114300" simplePos="0" relativeHeight="251662336" behindDoc="0" locked="0" layoutInCell="1" allowOverlap="1">
             <wp:simplePos x="0" y="0"/>
@@ -3191,11 +3201,15 @@
         <w:pStyle w:val="NormalnyWeb"/>
         <w:rPr>
           <w:rFonts w:asciiTheme="minorHAnsi" w:hAnsiTheme="minorHAnsi" w:cstheme="minorHAnsi"/>
-        </w:rPr>
-      </w:pPr>
-      <w:r>
-        <w:rPr>
-          <w:rFonts w:asciiTheme="minorHAnsi" w:hAnsiTheme="minorHAnsi" w:cstheme="minorHAnsi"/>
+          <w:sz w:val="22"/>
+          <w:szCs w:val="22"/>
+        </w:rPr>
+      </w:pPr>
+      <w:r>
+        <w:rPr>
+          <w:rFonts w:asciiTheme="minorHAnsi" w:hAnsiTheme="minorHAnsi" w:cstheme="minorHAnsi"/>
+          <w:sz w:val="22"/>
+          <w:szCs w:val="22"/>
         </w:rPr>
         <w:t>Na podstawie przeprowadzonych eksperymentów i analizy wykresów można sformułować następujące wnioski:</w:t>
       </w:r>
@@ -3205,11 +3219,15 @@
         <w:pStyle w:val="NormalnyWeb"/>
         <w:rPr>
           <w:rFonts w:asciiTheme="minorHAnsi" w:hAnsiTheme="minorHAnsi" w:cstheme="minorHAnsi"/>
-        </w:rPr>
-      </w:pPr>
-      <w:r>
-        <w:rPr>
-          <w:rFonts w:asciiTheme="minorHAnsi" w:hAnsiTheme="minorHAnsi" w:cstheme="minorHAnsi"/>
+          <w:sz w:val="22"/>
+          <w:szCs w:val="22"/>
+        </w:rPr>
+      </w:pPr>
+      <w:r>
+        <w:rPr>
+          <w:rFonts w:asciiTheme="minorHAnsi" w:hAnsiTheme="minorHAnsi" w:cstheme="minorHAnsi"/>
+          <w:sz w:val="22"/>
+          <w:szCs w:val="22"/>
         </w:rPr>
         <w:t xml:space="preserve">Metody iteracyjne — Jacobiego i Gaussa-Seidla — mają zbliżoną złożoność czasową, jednak w praktyce metoda Gaussa-Seidla zwykle zbiega szybciej, dzięki wykorzystaniu aktualizowanych wartości podczas jednej iteracji. Obie metody wykazują dobrą zbieżność dla dobrze uwarunkowanych macierzy, ale nie gwarantują jej w każdym przypadku. Zostało to potwierdzone w zadaniu C, gdzie macierz </w:t>
       </w:r>
@@ -3217,12 +3235,16 @@
         <w:rPr>
           <w:rStyle w:val="katex-mathml"/>
           <w:rFonts w:asciiTheme="minorHAnsi" w:hAnsiTheme="minorHAnsi" w:cstheme="minorHAnsi"/>
+          <w:sz w:val="22"/>
+          <w:szCs w:val="22"/>
         </w:rPr>
         <w:t>A</w:t>
       </w:r>
       <w:r>
         <w:rPr>
           <w:rFonts w:asciiTheme="minorHAnsi" w:hAnsiTheme="minorHAnsi" w:cstheme="minorHAnsi"/>
+          <w:sz w:val="22"/>
+          <w:szCs w:val="22"/>
         </w:rPr>
         <w:t xml:space="preserve"> nie spełniała warunku dominacji diagonalnej i metody iteracyjne prowadziły do rozbieżności.</w:t>
       </w:r>
@@ -3232,11 +3254,15 @@
         <w:pStyle w:val="NormalnyWeb"/>
         <w:rPr>
           <w:rFonts w:asciiTheme="minorHAnsi" w:hAnsiTheme="minorHAnsi" w:cstheme="minorHAnsi"/>
-        </w:rPr>
-      </w:pPr>
-      <w:r>
-        <w:rPr>
-          <w:rFonts w:asciiTheme="minorHAnsi" w:hAnsiTheme="minorHAnsi" w:cstheme="minorHAnsi"/>
+          <w:sz w:val="22"/>
+          <w:szCs w:val="22"/>
+        </w:rPr>
+      </w:pPr>
+      <w:r>
+        <w:rPr>
+          <w:rFonts w:asciiTheme="minorHAnsi" w:hAnsiTheme="minorHAnsi" w:cstheme="minorHAnsi"/>
+          <w:sz w:val="22"/>
+          <w:szCs w:val="22"/>
         </w:rPr>
         <w:t>W przeciwieństwie do nich, metoda LU umożliwia dokładne rozwiązanie układu równań niezależnie od właściwości macierzy. Jej wadą jest jednak znacznie większy koszt obliczeniowy — szczególnie dla dużych macierzy.</w:t>
       </w:r>
@@ -3246,11 +3272,15 @@
         <w:pStyle w:val="NormalnyWeb"/>
         <w:rPr>
           <w:rFonts w:asciiTheme="minorHAnsi" w:hAnsiTheme="minorHAnsi" w:cstheme="minorHAnsi"/>
-        </w:rPr>
-      </w:pPr>
-      <w:r>
-        <w:rPr>
-          <w:rFonts w:asciiTheme="minorHAnsi" w:hAnsiTheme="minorHAnsi" w:cstheme="minorHAnsi"/>
+          <w:sz w:val="22"/>
+          <w:szCs w:val="22"/>
+        </w:rPr>
+      </w:pPr>
+      <w:r>
+        <w:rPr>
+          <w:rFonts w:asciiTheme="minorHAnsi" w:hAnsiTheme="minorHAnsi" w:cstheme="minorHAnsi"/>
+          <w:sz w:val="22"/>
+          <w:szCs w:val="22"/>
         </w:rPr>
         <w:t>W praktyce, dla dobrze uwarunkowanych układów i gdy kluczowy jest czas, bardziej efektywne okazują się metody Jacobiego i Gaussa-Seidla. Z kolei w sytuacjach wymagających wysokiej dokładności lub w przypadku trudnych macierzy, metoda LU stanowi lepszy wybór — mimo większego kosztu obliczeniowego.</w:t>
       </w:r>

</xml_diff>